<commit_message>
update solar system example: add chart and merge docx and pptx into one Python file (the templates use the same data); fix as_dict of class ChartOptions
</commit_message>
<xml_diff>
--- a/examples/solar_system_example/docx/solar_system_template.docx
+++ b/examples/solar_system_example/docx/solar_system_template.docx
@@ -21,7 +21,27 @@
           <w:b w:val="false"/>
           <w:bCs w:val="false"/>
         </w:rPr>
-        <w:t>(source: https://api.le-systeme-solaire.net/en/)</w:t>
+        <w:t>(</w:t>
+      </w:r>
+      <w:r>
+        <w:rPr>
+          <w:rFonts w:eastAsia="Noto Serif CJK SC" w:cs="Lohit Devanagari"/>
+          <w:b w:val="false"/>
+          <w:bCs w:val="false"/>
+          <w:color w:val="auto"/>
+          <w:kern w:val="2"/>
+          <w:sz w:val="24"/>
+          <w:szCs w:val="24"/>
+          <w:lang w:val="en-US" w:eastAsia="zh-CN" w:bidi="hi-IN"/>
+        </w:rPr>
+        <w:t>{*data_source}</w:t>
+      </w:r>
+      <w:r>
+        <w:rPr>
+          <w:b w:val="false"/>
+          <w:bCs w:val="false"/>
+        </w:rPr>
+        <w:t>)</w:t>
       </w:r>
     </w:p>
     <w:tbl>
@@ -37,14 +57,16 @@
         </w:tblCellMar>
       </w:tblPr>
       <w:tblGrid>
-        <w:gridCol w:w="4819"/>
-        <w:gridCol w:w="4818"/>
+        <w:gridCol w:w="2409"/>
+        <w:gridCol w:w="2409"/>
+        <w:gridCol w:w="2410"/>
+        <w:gridCol w:w="2409"/>
       </w:tblGrid>
       <w:tr>
         <w:trPr/>
         <w:tc>
           <w:tcPr>
-            <w:tcW w:w="4819" w:type="dxa"/>
+            <w:tcW w:w="2409" w:type="dxa"/>
             <w:tcBorders>
               <w:top w:val="single" w:sz="2" w:space="0" w:color="000000"/>
               <w:left w:val="single" w:sz="2" w:space="0" w:color="000000"/>
@@ -73,11 +95,76 @@
         </w:tc>
         <w:tc>
           <w:tcPr>
-            <w:tcW w:w="4818" w:type="dxa"/>
+            <w:tcW w:w="2409" w:type="dxa"/>
             <w:tcBorders>
               <w:top w:val="single" w:sz="2" w:space="0" w:color="000000"/>
               <w:left w:val="single" w:sz="2" w:space="0" w:color="000000"/>
               <w:bottom w:val="single" w:sz="2" w:space="0" w:color="000000"/>
+            </w:tcBorders>
+          </w:tcPr>
+          <w:p>
+            <w:pPr>
+              <w:pStyle w:val="TableContents"/>
+              <w:bidi w:val="0"/>
+              <w:jc w:val="left"/>
+              <w:rPr>
+                <w:b/>
+                <w:b/>
+                <w:bCs/>
+              </w:rPr>
+            </w:pPr>
+            <w:r>
+              <w:rPr>
+                <w:b/>
+                <w:bCs/>
+              </w:rPr>
+              <w:t xml:space="preserve">Gravity </w:t>
+            </w:r>
+            <w:r>
+              <w:rPr>
+                <w:b/>
+                <w:bCs/>
+              </w:rPr>
+              <w:t>(m/s²)</w:t>
+            </w:r>
+          </w:p>
+        </w:tc>
+        <w:tc>
+          <w:tcPr>
+            <w:tcW w:w="2410" w:type="dxa"/>
+            <w:tcBorders>
+              <w:top w:val="single" w:sz="2" w:space="0" w:color="000000"/>
+              <w:left w:val="single" w:sz="2" w:space="0" w:color="000000"/>
+              <w:bottom w:val="single" w:sz="2" w:space="0" w:color="000000"/>
+            </w:tcBorders>
+          </w:tcPr>
+          <w:p>
+            <w:pPr>
+              <w:pStyle w:val="TableContents"/>
+              <w:bidi w:val="0"/>
+              <w:jc w:val="left"/>
+              <w:rPr>
+                <w:b/>
+                <w:b/>
+                <w:bCs/>
+              </w:rPr>
+            </w:pPr>
+            <w:r>
+              <w:rPr>
+                <w:b/>
+                <w:bCs/>
+              </w:rPr>
+              <w:t>Mass (kg)</w:t>
+            </w:r>
+          </w:p>
+        </w:tc>
+        <w:tc>
+          <w:tcPr>
+            <w:tcW w:w="2409" w:type="dxa"/>
+            <w:tcBorders>
+              <w:top w:val="single" w:sz="2" w:space="0" w:color="000000"/>
+              <w:left w:val="single" w:sz="2" w:space="0" w:color="000000"/>
+              <w:bottom w:val="single" w:sz="2" w:space="0" w:color="000000"/>
               <w:right w:val="single" w:sz="2" w:space="0" w:color="000000"/>
             </w:tcBorders>
           </w:tcPr>
@@ -97,7 +184,7 @@
                 <w:b/>
                 <w:bCs/>
               </w:rPr>
-              <w:t>Gravity</w:t>
+              <w:t>Radius (km)</w:t>
             </w:r>
           </w:p>
         </w:tc>
@@ -106,7 +193,7 @@
         <w:trPr/>
         <w:tc>
           <w:tcPr>
-            <w:tcW w:w="4819" w:type="dxa"/>
+            <w:tcW w:w="2409" w:type="dxa"/>
             <w:tcBorders>
               <w:left w:val="single" w:sz="2" w:space="0" w:color="000000"/>
               <w:bottom w:val="single" w:sz="2" w:space="0" w:color="000000"/>
@@ -132,11 +219,11 @@
                 <w:szCs w:val="24"/>
                 <w:lang w:val="en-US" w:eastAsia="zh-CN" w:bidi="hi-IN"/>
               </w:rPr>
-              <w:t>bodies</w:t>
-            </w:r>
-            <w:r>
-              <w:rPr/>
-              <w:t>}{#isPlanet}{</w:t>
+              <w:t>planets</w:t>
+            </w:r>
+            <w:r>
+              <w:rPr/>
+              <w:t>}{</w:t>
             </w:r>
             <w:r>
               <w:rPr>
@@ -157,7 +244,55 @@
         </w:tc>
         <w:tc>
           <w:tcPr>
-            <w:tcW w:w="4818" w:type="dxa"/>
+            <w:tcW w:w="2409" w:type="dxa"/>
+            <w:tcBorders>
+              <w:left w:val="single" w:sz="2" w:space="0" w:color="000000"/>
+              <w:bottom w:val="single" w:sz="2" w:space="0" w:color="000000"/>
+            </w:tcBorders>
+          </w:tcPr>
+          <w:p>
+            <w:pPr>
+              <w:pStyle w:val="Normal"/>
+              <w:bidi w:val="0"/>
+              <w:jc w:val="left"/>
+              <w:rPr/>
+            </w:pPr>
+            <w:r>
+              <w:rPr/>
+              <w:t>{gravity}</w:t>
+            </w:r>
+          </w:p>
+        </w:tc>
+        <w:tc>
+          <w:tcPr>
+            <w:tcW w:w="2410" w:type="dxa"/>
+            <w:tcBorders>
+              <w:left w:val="single" w:sz="2" w:space="0" w:color="000000"/>
+              <w:bottom w:val="single" w:sz="2" w:space="0" w:color="000000"/>
+            </w:tcBorders>
+          </w:tcPr>
+          <w:p>
+            <w:pPr>
+              <w:pStyle w:val="Normal"/>
+              <w:bidi w:val="0"/>
+              <w:jc w:val="left"/>
+              <w:rPr/>
+            </w:pPr>
+            <w:r>
+              <w:rPr/>
+              <w:t>{mass.massValue}</w:t>
+            </w:r>
+            <w:r>
+              <w:rPr>
+                <w:vertAlign w:val="superscript"/>
+              </w:rPr>
+              <w:t>{mass.massExponent}</w:t>
+            </w:r>
+          </w:p>
+        </w:tc>
+        <w:tc>
+          <w:tcPr>
+            <w:tcW w:w="2409" w:type="dxa"/>
             <w:tcBorders>
               <w:left w:val="single" w:sz="2" w:space="0" w:color="000000"/>
               <w:bottom w:val="single" w:sz="2" w:space="0" w:color="000000"/>
@@ -173,7 +308,7 @@
             </w:pPr>
             <w:r>
               <w:rPr/>
-              <w:t>{gravity}{/isPlanet}{/</w:t>
+              <w:t>{equaRadius}{/</w:t>
             </w:r>
             <w:r>
               <w:rPr>
@@ -184,7 +319,7 @@
                 <w:szCs w:val="24"/>
                 <w:lang w:val="en-US" w:eastAsia="zh-CN" w:bidi="hi-IN"/>
               </w:rPr>
-              <w:t>bodies</w:t>
+              <w:t>planets</w:t>
             </w:r>
             <w:r>
               <w:rPr/>
@@ -253,21 +388,7 @@
           <w:b w:val="false"/>
           <w:bCs w:val="false"/>
         </w:rPr>
-        <w:t>{$planet_</w:t>
-      </w:r>
-      <w:r>
-        <w:rPr>
-          <w:b w:val="false"/>
-          <w:bCs w:val="false"/>
-        </w:rPr>
-        <w:t>radius</w:t>
-      </w:r>
-      <w:r>
-        <w:rPr>
-          <w:b w:val="false"/>
-          <w:bCs w:val="false"/>
-        </w:rPr>
-        <w:t>_chart}</w:t>
+        <w:t>{$planet_radius_chart}</w:t>
       </w:r>
     </w:p>
     <w:sectPr>

</xml_diff>